<commit_message>
Compte rendu de programmation presque terminé
</commit_message>
<xml_diff>
--- a/RapportProgrammation.docx
+++ b/RapportProgrammation.docx
@@ -382,8 +382,6 @@
           <w:docGrid w:linePitch="360"/>
         </w:sectPr>
       </w:pPr>
-      <w:bookmarkStart w:id="0" w:name="_GoBack"/>
-      <w:bookmarkEnd w:id="0"/>
     </w:p>
     <w:p>
       <w:pPr>
@@ -1143,329 +1141,1281 @@
       <w:pPr>
         <w:pStyle w:val="Titre1"/>
       </w:pPr>
-      <w:bookmarkStart w:id="1" w:name="_Toc535851886"/>
+      <w:bookmarkStart w:id="0" w:name="_Toc535851886"/>
       <w:r>
         <w:lastRenderedPageBreak/>
         <w:t>Volet technique</w:t>
       </w:r>
+      <w:bookmarkEnd w:id="0"/>
+    </w:p>
+    <w:p>
+      <w:pPr>
+        <w:pStyle w:val="Titre2"/>
+      </w:pPr>
+      <w:bookmarkStart w:id="1" w:name="_Toc535851887"/>
+      <w:r>
+        <w:t>État d’avancement</w:t>
+      </w:r>
       <w:bookmarkEnd w:id="1"/>
+      <w:r>
+        <w:t xml:space="preserve"> </w:t>
+      </w:r>
+      <w:bookmarkStart w:id="2" w:name="_Toc535851890"/>
+      <w:r>
+        <w:t>et p</w:t>
+      </w:r>
+      <w:r>
+        <w:t>oints d’amélioration / extensions</w:t>
+      </w:r>
+      <w:bookmarkEnd w:id="2"/>
+    </w:p>
+    <w:p/>
+    <w:p>
+      <w:pPr>
+        <w:pStyle w:val="Paragraphedeliste"/>
+        <w:ind w:left="432" w:firstLine="276"/>
+        <w:jc w:val="both"/>
+      </w:pPr>
+      <w:r>
+        <w:t>Notre site est terminé. Il permet de visualiser clairement les VIP, de les filtrer à l'aide d'une recherche, de les consulter en détail, de les supprimer, de les modifier et d'en créer de nouv</w:t>
+      </w:r>
+      <w:r>
+        <w:t>eaux. Il reste cependant un bug</w:t>
+      </w:r>
+      <w:r>
+        <w:t xml:space="preserve"> sur </w:t>
+      </w:r>
+      <w:r>
+        <w:t>les photos des VIP</w:t>
+      </w:r>
+      <w:r>
+        <w:t> : avec un serveur web locale</w:t>
+      </w:r>
+      <w:r>
+        <w:t xml:space="preserve"> </w:t>
+      </w:r>
+      <w:r>
+        <w:t xml:space="preserve">PHP </w:t>
+      </w:r>
+      <w:r>
+        <w:t xml:space="preserve">7 </w:t>
+      </w:r>
+      <w:r>
+        <w:t>(que cela soit sur Linux ou Windows) la photo est bien ajoutée au dossier photo mais sur le serveur de l’IUT (PHP 5) la photo ne s’ajoute pas</w:t>
+      </w:r>
+      <w:r>
+        <w:t>.</w:t>
+      </w:r>
+      <w:r>
+        <w:t xml:space="preserve"> Pourtant elle est bien enregistrée dans la base de donnée. Nous pensons qu’il s’agit d’un problème de version PHP. Il resterait l’ergonomie du site à améliorer.</w:t>
+      </w:r>
+    </w:p>
+    <w:p>
+      <w:pPr>
+        <w:pStyle w:val="Paragraphedeliste"/>
+        <w:ind w:left="432"/>
+        <w:jc w:val="both"/>
+      </w:pPr>
+    </w:p>
+    <w:p>
+      <w:pPr>
+        <w:pStyle w:val="Paragraphedeliste"/>
+        <w:ind w:left="432"/>
+        <w:jc w:val="both"/>
+      </w:pPr>
+      <w:r>
+        <w:tab/>
+        <w:t>L'application Java est terminée mais certaines fonctionnalités pourraient être améliorées. Elle permet tout d'abord de récupérer le planning enregistré en base, de le supprimer ou de le régénérer en vérifiant les contraintes à partir des films en base.</w:t>
+      </w:r>
+    </w:p>
+    <w:p>
+      <w:pPr>
+        <w:pStyle w:val="Paragraphedeliste"/>
+        <w:ind w:left="432"/>
+        <w:jc w:val="both"/>
+      </w:pPr>
+      <w:r>
+        <w:t>Ensuite l'affichage du planning permet de voir pour chaque salle les séances utilisables ou utilisées. En sélectionnant une séance on peut soit supprimer la projection qui est dessus, soit y ajouter une projection (y ajouter un film car chaque séance possède un créneau horaire attitré).</w:t>
+      </w:r>
+    </w:p>
+    <w:p>
+      <w:pPr>
+        <w:pStyle w:val="Paragraphedeliste"/>
+        <w:ind w:left="432"/>
+        <w:jc w:val="both"/>
+      </w:pPr>
+      <w:r>
+        <w:t>Il est impossible de projeter un film dans une salle si la catégorie du film est incompatible avec celle de la salle. Cependant si le responsable modifie les projections, l'application ne vérifie pas que le nombre de projection du film est respecté, ni si les films sont soumis à des contraintes de date (dans les 9 premiers jours du festival par exemple).</w:t>
+      </w:r>
+      <w:r>
+        <w:t xml:space="preserve"> Il resterait les vérifications de contraintes à améliorer et les filtres sur les projections (voir par catégorie/date/séances libres) à rendre fonctionnel. La gestion automatique de l’ordre des jours de la semaine en fonction de la date de la première projection serait aussi à ajouter. Enfin il faudrait plus de souplesse sur les créneaux horaires et pouvoir afficher le planning des projections par date-heure plutôt que par salle/jour.</w:t>
+      </w:r>
+    </w:p>
+    <w:p>
+      <w:pPr>
+        <w:pStyle w:val="Paragraphedeliste"/>
+        <w:ind w:left="432"/>
+        <w:jc w:val="both"/>
+      </w:pPr>
     </w:p>
     <w:p>
       <w:pPr>
         <w:pStyle w:val="Titre2"/>
+      </w:pPr>
+      <w:bookmarkStart w:id="3" w:name="_Toc535851888"/>
+      <w:r>
+        <w:t>Description de l’architecture</w:t>
+      </w:r>
+      <w:bookmarkEnd w:id="3"/>
+    </w:p>
+    <w:p/>
+    <w:p>
+      <w:pPr>
+        <w:pStyle w:val="Paragraphedeliste"/>
+        <w:ind w:left="432" w:firstLine="276"/>
+      </w:pPr>
+      <w:r>
+        <w:t xml:space="preserve">Nous </w:t>
+      </w:r>
+      <w:r>
+        <w:t>utilisons une architecture MVC.</w:t>
+      </w:r>
+    </w:p>
+    <w:p>
+      <w:pPr>
+        <w:pStyle w:val="Paragraphedeliste"/>
+        <w:ind w:left="432"/>
+        <w:jc w:val="both"/>
+      </w:pPr>
+      <w:r>
+        <w:t xml:space="preserve">En PHP nous avons donc les entités pour les classes métier, les contrôleurs, les modèles pour les accès à la base de données et les vues. Les contrôleurs des pages sont appelés par le fichier </w:t>
+      </w:r>
+      <w:proofErr w:type="spellStart"/>
+      <w:r>
+        <w:t>index.php</w:t>
+      </w:r>
+      <w:proofErr w:type="spellEnd"/>
+      <w:r>
+        <w:t xml:space="preserve"> à la racine du site</w:t>
+      </w:r>
+      <w:r>
+        <w:t>, si le contrôleur existe il va vérifier que la vue existe avant d’effectuer les traitements puis il appelle la vue correspondante. Nous utilisons un model DAO qui possède une connexion à la base de données. Les modèles propres à chaque entité sont des extensions du modèle DAO.</w:t>
+      </w:r>
+    </w:p>
+    <w:p>
+      <w:pPr>
+        <w:pStyle w:val="Paragraphedeliste"/>
+        <w:ind w:left="432"/>
+        <w:jc w:val="both"/>
+      </w:pPr>
+      <w:r>
+        <w:t>En Java nous avons un package métier pour les classes métier</w:t>
+      </w:r>
+      <w:r>
+        <w:t xml:space="preserve"> ainsi que pour le traitement des actions des boutons de l’IHM</w:t>
+      </w:r>
+      <w:r>
+        <w:t xml:space="preserve">, un package vues pour l’affichage et un package persistance pour la connexion et le DAO. Dans la persistance il y a également un package model avec les modèles correspondants aux classes métier et un package interface. Chaque modèle métier implémente les méthodes </w:t>
+      </w:r>
+      <w:r>
+        <w:t>de l’interface correspondante. Ainsi nous n’avons qu’à ajouter les fonctionnalités dont nous avons besoin dans les interfaces puis nous les implémentons.</w:t>
+      </w:r>
+    </w:p>
+    <w:p>
+      <w:pPr>
+        <w:pStyle w:val="Paragraphedeliste"/>
+        <w:ind w:left="432"/>
+        <w:jc w:val="both"/>
+      </w:pPr>
+      <w:r>
+        <w:t xml:space="preserve">Les attributs informations enregistrées en base sont récupérées par les modèles </w:t>
+      </w:r>
+      <w:r>
+        <w:t xml:space="preserve">(Java et PHP) </w:t>
+      </w:r>
+      <w:r>
+        <w:t xml:space="preserve">qui les stockent dans des objets qu’ils retournent. </w:t>
+      </w:r>
+      <w:r>
+        <w:t>À chaque modification de ces objets, nous enregistrons les modifications en base pour sauver le travail de l’utilisateur</w:t>
+      </w:r>
+    </w:p>
+    <w:p>
+      <w:pPr>
+        <w:pStyle w:val="Paragraphedeliste"/>
+        <w:ind w:left="432"/>
+        <w:jc w:val="both"/>
+      </w:pPr>
+      <w:bookmarkStart w:id="4" w:name="_GoBack"/>
+      <w:bookmarkEnd w:id="4"/>
+    </w:p>
+    <w:p>
+      <w:pPr>
+        <w:pStyle w:val="Titre2"/>
+      </w:pPr>
+      <w:bookmarkStart w:id="5" w:name="_Toc535851889"/>
+      <w:r>
+        <w:t>Retour à l’analyse</w:t>
+      </w:r>
+      <w:bookmarkEnd w:id="5"/>
+    </w:p>
+    <w:p/>
+    <w:p>
+      <w:pPr>
+        <w:pStyle w:val="Paragraphedeliste"/>
+        <w:ind w:left="432" w:firstLine="276"/>
+      </w:pPr>
+      <w:r>
+        <w:t>Nous avons eu des difficultés à réaliser l’analyse bien que nous y a</w:t>
+      </w:r>
+      <w:r>
+        <w:t>y</w:t>
+      </w:r>
+      <w:r>
+        <w:t>ons passé cinq séances. Au final les maquettes nous ont beaucoup aidé mais il y avait des incohérences dans nos diagrammes de classes et nos diagrammes de séquence / cas d’utilisation.</w:t>
+      </w:r>
+    </w:p>
+    <w:p>
+      <w:pPr>
+        <w:pStyle w:val="Paragraphedeliste"/>
+        <w:ind w:left="432"/>
+      </w:pPr>
+      <w:r>
+        <w:t>Lors du développement nous nous sommes rendu qu’il manquait certains éléments dans la base de donnée comme la gestion de plusieurs réalisateurs pour un même film. Nous avons donc ajouté une table et modifié certains champs. De même avec les classes en Java, certains attributs manquaient ou n’étaient pas du bon type comme le nom des salles ou les heures de projection en NUMBER à la place de VARCHAR.</w:t>
+      </w:r>
+    </w:p>
+    <w:p>
+      <w:pPr>
+        <w:pStyle w:val="Paragraphedeliste"/>
+        <w:ind w:left="432"/>
+      </w:pPr>
+      <w:r>
+        <w:t>Pour l’IHM nous nous sommes basé sur les maquettes plutôt que sur les diagrammes de cas d’utilisation, au final nous avons bien fait car nos diagrammes avaient été réalisés à partir de ces maquettes sauf qu’ils étaient incomplets.</w:t>
+      </w:r>
+    </w:p>
+    <w:p>
+      <w:pPr>
+        <w:pStyle w:val="Paragraphedeliste"/>
+        <w:ind w:left="432"/>
+      </w:pPr>
+      <w:r>
+        <w:t>Les diagrammes de séquence nous ont aidé bien qu’ils ne soient pas très précis.</w:t>
+      </w:r>
+      <w:r>
+        <w:br w:type="page"/>
+      </w:r>
+    </w:p>
+    <w:p>
+      <w:pPr>
+        <w:pStyle w:val="Titre1"/>
+      </w:pPr>
+      <w:bookmarkStart w:id="6" w:name="_Toc535851892"/>
+      <w:r>
+        <w:lastRenderedPageBreak/>
+        <w:t>Volet Gestion du projet</w:t>
+      </w:r>
+      <w:bookmarkEnd w:id="6"/>
+    </w:p>
+    <w:p>
+      <w:pPr>
+        <w:pStyle w:val="Titre2"/>
+      </w:pPr>
+      <w:bookmarkStart w:id="7" w:name="_Toc535851893"/>
+      <w:r>
+        <w:t>Répartition</w:t>
+      </w:r>
+      <w:r>
+        <w:t xml:space="preserve"> </w:t>
+      </w:r>
+      <w:r>
+        <w:t xml:space="preserve">prévisionnel </w:t>
+      </w:r>
+      <w:r>
+        <w:t>des tâches</w:t>
+      </w:r>
+      <w:bookmarkEnd w:id="7"/>
+    </w:p>
+    <w:p/>
+    <w:p>
+      <w:pPr>
+        <w:pStyle w:val="Paragraphedeliste"/>
+        <w:ind w:left="432"/>
+      </w:pPr>
+      <w:r>
+        <w:t>Julien :</w:t>
+      </w:r>
+    </w:p>
+    <w:p>
+      <w:pPr>
+        <w:pStyle w:val="Paragraphedeliste"/>
+        <w:ind w:left="432"/>
+      </w:pPr>
+      <w:r>
+        <w:tab/>
+        <w:t>Mise en place de la base de donnée et de l'architecture MVC en java et PHP</w:t>
+      </w:r>
+    </w:p>
+    <w:p>
+      <w:pPr>
+        <w:pStyle w:val="Paragraphedeliste"/>
+        <w:ind w:left="709"/>
+      </w:pPr>
+      <w:r>
+        <w:t>Ajout des classes entités, DAO/Connexion à la base de données et modèles DAO pour les entités en PHP</w:t>
+      </w:r>
+    </w:p>
+    <w:p>
+      <w:pPr>
+        <w:pStyle w:val="Paragraphedeliste"/>
+        <w:ind w:left="709"/>
+      </w:pPr>
+      <w:r>
+        <w:t xml:space="preserve">Ajout des classes </w:t>
+      </w:r>
+      <w:r>
+        <w:t xml:space="preserve">métier, </w:t>
+      </w:r>
+      <w:r>
+        <w:t>DAO/Connexion à la base de données, modèles DAO pour les classes métier et traitements/algorithmes (action des boutons, génération du planning, vérification des contraintes)</w:t>
+      </w:r>
+    </w:p>
+    <w:p>
+      <w:pPr>
+        <w:pStyle w:val="Paragraphedeliste"/>
+        <w:ind w:left="432"/>
+      </w:pPr>
+      <w:r>
+        <w:t>Mélodie :</w:t>
+      </w:r>
+    </w:p>
+    <w:p>
+      <w:pPr>
+        <w:pStyle w:val="Paragraphedeliste"/>
+        <w:ind w:left="709"/>
+      </w:pPr>
+      <w:r>
+        <w:t>Ajout des contrôleurs et des vues en PHP</w:t>
+      </w:r>
+    </w:p>
+    <w:p>
+      <w:pPr>
+        <w:pStyle w:val="Paragraphedeliste"/>
+        <w:ind w:left="709"/>
+      </w:pPr>
+      <w:r>
+        <w:t>Gestion de l'aspect graphique et responsive des vues</w:t>
+      </w:r>
+    </w:p>
+    <w:p>
+      <w:pPr>
+        <w:pStyle w:val="Paragraphedeliste"/>
+        <w:ind w:left="709"/>
+      </w:pPr>
+      <w:r>
+        <w:t xml:space="preserve">Ajout des fenêtres et composants </w:t>
+      </w:r>
+      <w:bookmarkStart w:id="8" w:name="__DdeLink__192_1076181624"/>
+      <w:r>
+        <w:t>de l'IHM</w:t>
+      </w:r>
+      <w:bookmarkEnd w:id="8"/>
+      <w:r>
+        <w:t xml:space="preserve"> en Java</w:t>
+      </w:r>
+    </w:p>
+    <w:p>
+      <w:pPr>
+        <w:pStyle w:val="Paragraphedeliste"/>
+        <w:ind w:left="709"/>
+      </w:pPr>
+      <w:r>
+        <w:t>Gestion de l'aspect graphique et responsive de l'IHM Java</w:t>
+      </w:r>
+    </w:p>
+    <w:p>
+      <w:pPr>
+        <w:pStyle w:val="Titre2"/>
+      </w:pPr>
+      <w:bookmarkStart w:id="9" w:name="_Toc535851895"/>
+      <w:r>
+        <w:t>Point GIT</w:t>
+      </w:r>
+      <w:bookmarkEnd w:id="9"/>
+    </w:p>
+    <w:p/>
+    <w:p>
+      <w:pPr>
+        <w:pStyle w:val="Paragraphedeliste"/>
+        <w:ind w:left="432" w:firstLine="276"/>
+      </w:pPr>
+      <w:r>
+        <w:t>GIT a été très pratique tout au long du projet. Il nous a servi à mettre en commun nos fichiers lors du travail d'analyse et lors du développement il nous a permis d'avoir un suivi de l'avancement du projet et de pouvoir revenir sur le code plusieurs fois à cause de différents problèmes. Il y aura eu un peu plus de 70 commit au total.</w:t>
+      </w:r>
+    </w:p>
+    <w:p>
+      <w:pPr>
+        <w:pStyle w:val="Paragraphedeliste"/>
+        <w:ind w:left="432" w:firstLine="276"/>
+      </w:pPr>
+    </w:p>
+    <w:p>
+      <w:pPr>
+        <w:pStyle w:val="Titre2"/>
+      </w:pPr>
+      <w:bookmarkStart w:id="10" w:name="_Toc535851896"/>
+      <w:r>
+        <w:t>Méthode de test</w:t>
+      </w:r>
+      <w:bookmarkEnd w:id="10"/>
+    </w:p>
+    <w:p>
+      <w:pPr>
+        <w:pStyle w:val="Paragraphedeliste"/>
+        <w:ind w:left="432"/>
+      </w:pPr>
+    </w:p>
+    <w:p>
+      <w:pPr>
+        <w:pStyle w:val="Paragraphedeliste"/>
+        <w:ind w:left="432" w:firstLine="276"/>
+        <w:jc w:val="both"/>
+      </w:pPr>
+      <w:r>
+        <w:t xml:space="preserve">Notre méthode de test consistait à tester toutes les fonctionnalités que nous avions implémenté. </w:t>
+      </w:r>
+      <w:r>
+        <w:t xml:space="preserve">Cette méthode était très efficace pour ce projet car le nombre de fonctionnalités était très réduit il était très rapide pour nous de voir si cela fonctionnait. Nous utilisions le mode </w:t>
+      </w:r>
+      <w:proofErr w:type="spellStart"/>
+      <w:r>
+        <w:t>débug</w:t>
+      </w:r>
+      <w:proofErr w:type="spellEnd"/>
+      <w:r>
+        <w:t xml:space="preserve"> en PHP sur les modèles pour afficher plus de messages d’erreur (model = new model(</w:t>
+      </w:r>
+      <w:proofErr w:type="spellStart"/>
+      <w:r>
+        <w:t>true</w:t>
+      </w:r>
+      <w:proofErr w:type="spellEnd"/>
+      <w:r>
+        <w:t xml:space="preserve">) pour activer le </w:t>
+      </w:r>
+      <w:proofErr w:type="spellStart"/>
+      <w:r>
+        <w:t>débug</w:t>
+      </w:r>
+      <w:proofErr w:type="spellEnd"/>
+      <w:r>
+        <w:t xml:space="preserve">). Et nous regardions les valeurs dans la base de données depuis </w:t>
+      </w:r>
+      <w:proofErr w:type="spellStart"/>
+      <w:r>
+        <w:t>phpmyadmin</w:t>
+      </w:r>
+      <w:proofErr w:type="spellEnd"/>
+      <w:r>
+        <w:t xml:space="preserve"> pour vérifier que les traitements avaient bien été effectués. De même pour le Java, nous avons beaucoup utilisé les messages d’erreur de la console pour régler les problèmes à la source. Le dernier étant un problème de synchronisation entre la fenêtre de l’IHM et le traitement.</w:t>
+      </w:r>
+    </w:p>
+    <w:p>
+      <w:pPr>
+        <w:rPr>
+          <w:rFonts w:asciiTheme="majorHAnsi" w:eastAsiaTheme="majorEastAsia" w:hAnsiTheme="majorHAnsi" w:cstheme="majorBidi"/>
+          <w:color w:val="C77C0E" w:themeColor="accent1" w:themeShade="BF"/>
+          <w:sz w:val="26"/>
+          <w:szCs w:val="26"/>
+        </w:rPr>
+      </w:pPr>
+      <w:bookmarkStart w:id="11" w:name="_Toc535851894"/>
+      <w:r>
+        <w:br w:type="page"/>
+      </w:r>
+    </w:p>
+    <w:p>
+      <w:pPr>
+        <w:pStyle w:val="Titre2"/>
+      </w:pPr>
+      <w:r>
+        <w:lastRenderedPageBreak/>
+        <w:t>Planning réel des</w:t>
+      </w:r>
+      <w:r>
+        <w:t xml:space="preserve"> tâches</w:t>
+      </w:r>
+      <w:bookmarkEnd w:id="11"/>
+    </w:p>
+    <w:tbl>
+      <w:tblPr>
+        <w:tblStyle w:val="Grilledutableau"/>
+        <w:tblW w:w="11057" w:type="dxa"/>
+        <w:tblInd w:w="-714" w:type="dxa"/>
+        <w:tblLook w:val="04A0" w:firstRow="1" w:lastRow="0" w:firstColumn="1" w:lastColumn="0" w:noHBand="0" w:noVBand="1"/>
+      </w:tblPr>
+      <w:tblGrid>
+        <w:gridCol w:w="2269"/>
+        <w:gridCol w:w="1984"/>
+        <w:gridCol w:w="6804"/>
+      </w:tblGrid>
+      <w:tr>
+        <w:tc>
+          <w:tcPr>
+            <w:tcW w:w="2269" w:type="dxa"/>
+          </w:tcPr>
+          <w:p>
+            <w:pPr>
+              <w:jc w:val="center"/>
+              <w:rPr>
+                <w:b/>
+              </w:rPr>
+            </w:pPr>
+            <w:r>
+              <w:rPr>
+                <w:b/>
+              </w:rPr>
+              <w:t>Date</w:t>
+            </w:r>
+          </w:p>
+        </w:tc>
+        <w:tc>
+          <w:tcPr>
+            <w:tcW w:w="1984" w:type="dxa"/>
+          </w:tcPr>
+          <w:p>
+            <w:pPr>
+              <w:rPr>
+                <w:b/>
+              </w:rPr>
+            </w:pPr>
+            <w:r>
+              <w:rPr>
+                <w:b/>
+              </w:rPr>
+              <w:t>Développeur(</w:t>
+            </w:r>
+            <w:proofErr w:type="spellStart"/>
+            <w:r>
+              <w:rPr>
+                <w:b/>
+              </w:rPr>
+              <w:t>euse</w:t>
+            </w:r>
+            <w:proofErr w:type="spellEnd"/>
+            <w:r>
+              <w:rPr>
+                <w:b/>
+              </w:rPr>
+              <w:t>)</w:t>
+            </w:r>
+          </w:p>
+        </w:tc>
+        <w:tc>
+          <w:tcPr>
+            <w:tcW w:w="6804" w:type="dxa"/>
+          </w:tcPr>
+          <w:p>
+            <w:pPr>
+              <w:jc w:val="center"/>
+              <w:rPr>
+                <w:b/>
+              </w:rPr>
+            </w:pPr>
+            <w:r>
+              <w:rPr>
+                <w:b/>
+              </w:rPr>
+              <w:t>Travail réalisé</w:t>
+            </w:r>
+          </w:p>
+        </w:tc>
+      </w:tr>
+      <w:tr>
+        <w:tc>
+          <w:tcPr>
+            <w:tcW w:w="2269" w:type="dxa"/>
+          </w:tcPr>
+          <w:p>
+            <w:r>
+              <w:t>Pendant les vacances</w:t>
+            </w:r>
+          </w:p>
+        </w:tc>
+        <w:tc>
+          <w:tcPr>
+            <w:tcW w:w="1984" w:type="dxa"/>
+          </w:tcPr>
+          <w:p>
+            <w:r>
+              <w:t>Julien</w:t>
+            </w:r>
+          </w:p>
+        </w:tc>
+        <w:tc>
+          <w:tcPr>
+            <w:tcW w:w="6804" w:type="dxa"/>
+          </w:tcPr>
+          <w:p>
+            <w:r>
+              <w:t>Ajout des données dans la base de données</w:t>
+            </w:r>
+          </w:p>
+          <w:p>
+            <w:r>
+              <w:t>Réalisation de la connexion avec DAO en PHP</w:t>
+            </w:r>
+          </w:p>
+          <w:p>
+            <w:r>
+              <w:t>Réalisation de la connexion avec DAO en Java</w:t>
+            </w:r>
+          </w:p>
+          <w:p>
+            <w:r>
+              <w:t>Ajout des classes auto-générées en Java</w:t>
+            </w:r>
+          </w:p>
+        </w:tc>
+      </w:tr>
+      <w:tr>
+        <w:tc>
+          <w:tcPr>
+            <w:tcW w:w="2269" w:type="dxa"/>
+            <w:vMerge w:val="restart"/>
+          </w:tcPr>
+          <w:p>
+            <w:r>
+              <w:t>Séance du 07/01/2019</w:t>
+            </w:r>
+          </w:p>
+        </w:tc>
+        <w:tc>
+          <w:tcPr>
+            <w:tcW w:w="1984" w:type="dxa"/>
+          </w:tcPr>
+          <w:p>
+            <w:r>
+              <w:t>Julien</w:t>
+            </w:r>
+          </w:p>
+        </w:tc>
+        <w:tc>
+          <w:tcPr>
+            <w:tcW w:w="6804" w:type="dxa"/>
+          </w:tcPr>
+          <w:p>
+            <w:r>
+              <w:t>Ajout des classes en PHP</w:t>
+            </w:r>
+          </w:p>
+          <w:p>
+            <w:r>
+              <w:t xml:space="preserve">Début de l'ajout des </w:t>
+            </w:r>
+            <w:r>
+              <w:t>modèles d'accès aux données en PHP</w:t>
+            </w:r>
+          </w:p>
+        </w:tc>
+      </w:tr>
+      <w:tr>
+        <w:tc>
+          <w:tcPr>
+            <w:tcW w:w="2269" w:type="dxa"/>
+            <w:vMerge/>
+          </w:tcPr>
+          <w:p/>
+        </w:tc>
+        <w:tc>
+          <w:tcPr>
+            <w:tcW w:w="1984" w:type="dxa"/>
+          </w:tcPr>
+          <w:p>
+            <w:r>
+              <w:t>Mélodie</w:t>
+            </w:r>
+          </w:p>
+        </w:tc>
+        <w:tc>
+          <w:tcPr>
+            <w:tcW w:w="6804" w:type="dxa"/>
+          </w:tcPr>
+          <w:p>
+            <w:r>
+              <w:t>Début de l'interface graphique en PHP</w:t>
+            </w:r>
+          </w:p>
+        </w:tc>
+      </w:tr>
+      <w:tr>
+        <w:tc>
+          <w:tcPr>
+            <w:tcW w:w="2269" w:type="dxa"/>
+            <w:vMerge w:val="restart"/>
+          </w:tcPr>
+          <w:p>
+            <w:r>
+              <w:t>Séance du 08/01/2019</w:t>
+            </w:r>
+          </w:p>
+        </w:tc>
+        <w:tc>
+          <w:tcPr>
+            <w:tcW w:w="1984" w:type="dxa"/>
+          </w:tcPr>
+          <w:p>
+            <w:r>
+              <w:t>Julien</w:t>
+            </w:r>
+          </w:p>
+        </w:tc>
+        <w:tc>
+          <w:tcPr>
+            <w:tcW w:w="6804" w:type="dxa"/>
+          </w:tcPr>
+          <w:p>
+            <w:r>
+              <w:t>Fin de l'ajout des modèles en PHP</w:t>
+            </w:r>
+          </w:p>
+          <w:p>
+            <w:r>
+              <w:t>Ajout de quelques nouvelles valeurs en BD pour les tests</w:t>
+            </w:r>
+          </w:p>
+          <w:p>
+            <w:r>
+              <w:t>Quelques correctifs sur le projet en Java</w:t>
+            </w:r>
+          </w:p>
+        </w:tc>
+      </w:tr>
+      <w:tr>
+        <w:tc>
+          <w:tcPr>
+            <w:tcW w:w="2269" w:type="dxa"/>
+            <w:vMerge/>
+          </w:tcPr>
+          <w:p/>
+        </w:tc>
+        <w:tc>
+          <w:tcPr>
+            <w:tcW w:w="1984" w:type="dxa"/>
+          </w:tcPr>
+          <w:p>
+            <w:r>
+              <w:t>Mélodie</w:t>
+            </w:r>
+          </w:p>
+        </w:tc>
+        <w:tc>
+          <w:tcPr>
+            <w:tcW w:w="6804" w:type="dxa"/>
+          </w:tcPr>
+          <w:p>
+            <w:r>
+              <w:t>Avancement de l'affichage PHP</w:t>
+            </w:r>
+          </w:p>
+        </w:tc>
+      </w:tr>
+      <w:tr>
+        <w:tc>
+          <w:tcPr>
+            <w:tcW w:w="2269" w:type="dxa"/>
+            <w:vMerge w:val="restart"/>
+          </w:tcPr>
+          <w:p>
+            <w:r>
+              <w:t>Séance du 10/01/2019</w:t>
+            </w:r>
+          </w:p>
+        </w:tc>
+        <w:tc>
+          <w:tcPr>
+            <w:tcW w:w="1984" w:type="dxa"/>
+          </w:tcPr>
+          <w:p>
+            <w:r>
+              <w:t>Julien</w:t>
+            </w:r>
+          </w:p>
+        </w:tc>
+        <w:tc>
+          <w:tcPr>
+            <w:tcW w:w="6804" w:type="dxa"/>
+          </w:tcPr>
+          <w:p>
+            <w:r>
+              <w:t>Avancement dans les fonctions Java + correction de bugs</w:t>
+            </w:r>
+          </w:p>
+          <w:p>
+            <w:r>
+              <w:t>Modification de la base de données (table de réalisateurs)</w:t>
+            </w:r>
+          </w:p>
+          <w:p>
+            <w:r>
+              <w:t>Ajout des fonctions de recherche fonctionnelles en PHP et Java</w:t>
+            </w:r>
+          </w:p>
+        </w:tc>
+      </w:tr>
+      <w:tr>
+        <w:tc>
+          <w:tcPr>
+            <w:tcW w:w="2269" w:type="dxa"/>
+            <w:vMerge/>
+          </w:tcPr>
+          <w:p/>
+        </w:tc>
+        <w:tc>
+          <w:tcPr>
+            <w:tcW w:w="1984" w:type="dxa"/>
+          </w:tcPr>
+          <w:p>
+            <w:r>
+              <w:t>Mélodie</w:t>
+            </w:r>
+          </w:p>
+        </w:tc>
+        <w:tc>
+          <w:tcPr>
+            <w:tcW w:w="6804" w:type="dxa"/>
+          </w:tcPr>
+          <w:p/>
+        </w:tc>
+      </w:tr>
+      <w:tr>
+        <w:tc>
+          <w:tcPr>
+            <w:tcW w:w="2269" w:type="dxa"/>
+            <w:vMerge w:val="restart"/>
+          </w:tcPr>
+          <w:p>
+            <w:r>
+              <w:t>Séance du 14/01/2019</w:t>
+            </w:r>
+          </w:p>
+        </w:tc>
+        <w:tc>
+          <w:tcPr>
+            <w:tcW w:w="1984" w:type="dxa"/>
+          </w:tcPr>
+          <w:p>
+            <w:r>
+              <w:t>Julien</w:t>
+            </w:r>
+          </w:p>
+        </w:tc>
+        <w:tc>
+          <w:tcPr>
+            <w:tcW w:w="6804" w:type="dxa"/>
+          </w:tcPr>
+          <w:p>
+            <w:r>
+              <w:t>Ajout des fonctions sur les projections en Java (fonctionnel)</w:t>
+            </w:r>
+          </w:p>
+          <w:p>
+            <w:r>
+              <w:t>Début de l'IHM Java</w:t>
+            </w:r>
+          </w:p>
+          <w:p>
+            <w:r>
+              <w:t>Correctifs sur les fonctions du model VIP en PHP</w:t>
+            </w:r>
+          </w:p>
+        </w:tc>
+      </w:tr>
+      <w:tr>
+        <w:tc>
+          <w:tcPr>
+            <w:tcW w:w="2269" w:type="dxa"/>
+            <w:vMerge/>
+          </w:tcPr>
+          <w:p/>
+        </w:tc>
+        <w:tc>
+          <w:tcPr>
+            <w:tcW w:w="1984" w:type="dxa"/>
+          </w:tcPr>
+          <w:p>
+            <w:r>
+              <w:t>Mélodie</w:t>
+            </w:r>
+          </w:p>
+        </w:tc>
+        <w:tc>
+          <w:tcPr>
+            <w:tcW w:w="6804" w:type="dxa"/>
+          </w:tcPr>
+          <w:p/>
+        </w:tc>
+      </w:tr>
+      <w:tr>
+        <w:tc>
+          <w:tcPr>
+            <w:tcW w:w="2269" w:type="dxa"/>
+            <w:vMerge w:val="restart"/>
+          </w:tcPr>
+          <w:p>
+            <w:r>
+              <w:t>Séance du 15/01/2019</w:t>
+            </w:r>
+          </w:p>
+        </w:tc>
+        <w:tc>
+          <w:tcPr>
+            <w:tcW w:w="1984" w:type="dxa"/>
+          </w:tcPr>
+          <w:p>
+            <w:r>
+              <w:t>Julien</w:t>
+            </w:r>
+          </w:p>
+        </w:tc>
+        <w:tc>
+          <w:tcPr>
+            <w:tcW w:w="6804" w:type="dxa"/>
+          </w:tcPr>
+          <w:p>
+            <w:r>
+              <w:t>Début de la génération automatique du planning en Java</w:t>
+            </w:r>
+          </w:p>
+          <w:p>
+            <w:r>
+              <w:t>Ajout du système d'affichage des projections en IHM</w:t>
+            </w:r>
+          </w:p>
+          <w:p>
+            <w:r>
+              <w:t>Correctifs model VIP PHP</w:t>
+            </w:r>
+          </w:p>
+        </w:tc>
+      </w:tr>
+      <w:tr>
+        <w:tc>
+          <w:tcPr>
+            <w:tcW w:w="2269" w:type="dxa"/>
+            <w:vMerge/>
+          </w:tcPr>
+          <w:p/>
+        </w:tc>
+        <w:tc>
+          <w:tcPr>
+            <w:tcW w:w="1984" w:type="dxa"/>
+          </w:tcPr>
+          <w:p>
+            <w:r>
+              <w:t>Mélodie</w:t>
+            </w:r>
+          </w:p>
+        </w:tc>
+        <w:tc>
+          <w:tcPr>
+            <w:tcW w:w="6804" w:type="dxa"/>
+          </w:tcPr>
+          <w:p/>
+        </w:tc>
+      </w:tr>
+      <w:tr>
+        <w:tc>
+          <w:tcPr>
+            <w:tcW w:w="2269" w:type="dxa"/>
+            <w:vMerge w:val="restart"/>
+          </w:tcPr>
+          <w:p>
+            <w:r>
+              <w:t>Séance du 16/01/2019</w:t>
+            </w:r>
+          </w:p>
+          <w:p/>
+        </w:tc>
+        <w:tc>
+          <w:tcPr>
+            <w:tcW w:w="1984" w:type="dxa"/>
+          </w:tcPr>
+          <w:p>
+            <w:r>
+              <w:t>Julien</w:t>
+            </w:r>
+          </w:p>
+        </w:tc>
+        <w:tc>
+          <w:tcPr>
+            <w:tcW w:w="6804" w:type="dxa"/>
+          </w:tcPr>
+          <w:p>
+            <w:r>
+              <w:t>Avancement sur la génération automatique du planning en Java</w:t>
+            </w:r>
+          </w:p>
+          <w:p>
+            <w:r>
+              <w:t>Modification des contrôleurs en PHP</w:t>
+            </w:r>
+          </w:p>
+        </w:tc>
+      </w:tr>
+      <w:tr>
+        <w:tc>
+          <w:tcPr>
+            <w:tcW w:w="2269" w:type="dxa"/>
+            <w:vMerge/>
+          </w:tcPr>
+          <w:p/>
+        </w:tc>
+        <w:tc>
+          <w:tcPr>
+            <w:tcW w:w="1984" w:type="dxa"/>
+          </w:tcPr>
+          <w:p>
+            <w:r>
+              <w:t>Mélodie</w:t>
+            </w:r>
+          </w:p>
+        </w:tc>
+        <w:tc>
+          <w:tcPr>
+            <w:tcW w:w="6804" w:type="dxa"/>
+          </w:tcPr>
+          <w:p/>
+        </w:tc>
+      </w:tr>
+      <w:tr>
+        <w:tc>
+          <w:tcPr>
+            <w:tcW w:w="2269" w:type="dxa"/>
+            <w:vMerge w:val="restart"/>
+          </w:tcPr>
+          <w:p>
+            <w:r>
+              <w:t>Séance du 21/01/2019</w:t>
+            </w:r>
+          </w:p>
+        </w:tc>
+        <w:tc>
+          <w:tcPr>
+            <w:tcW w:w="1984" w:type="dxa"/>
+          </w:tcPr>
+          <w:p>
+            <w:r>
+              <w:t>Julien</w:t>
+            </w:r>
+          </w:p>
+        </w:tc>
+        <w:tc>
+          <w:tcPr>
+            <w:tcW w:w="6804" w:type="dxa"/>
+          </w:tcPr>
+          <w:p>
+            <w:r>
+              <w:t xml:space="preserve">Java terminé : </w:t>
+            </w:r>
+          </w:p>
+          <w:p>
+            <w:r>
+              <w:tab/>
+              <w:t>Génération automatique du planning</w:t>
+            </w:r>
+          </w:p>
+          <w:p>
+            <w:r>
+              <w:tab/>
+              <w:t>Ajout</w:t>
+            </w:r>
+            <w:r>
+              <w:t xml:space="preserve"> </w:t>
+            </w:r>
+            <w:r>
+              <w:t>/</w:t>
+            </w:r>
+            <w:r>
+              <w:t xml:space="preserve"> </w:t>
+            </w:r>
+            <w:r>
+              <w:t>Suppression</w:t>
+            </w:r>
+            <w:r>
+              <w:t xml:space="preserve"> </w:t>
+            </w:r>
+            <w:r>
+              <w:t>/</w:t>
+            </w:r>
+            <w:r>
+              <w:t xml:space="preserve"> </w:t>
+            </w:r>
+            <w:r>
+              <w:t>Modification</w:t>
+            </w:r>
+          </w:p>
+          <w:p>
+            <w:r>
+              <w:tab/>
+              <w:t>Améliorations de l'interface (responsive)</w:t>
+            </w:r>
+          </w:p>
+          <w:p>
+            <w:r>
+              <w:tab/>
+              <w:t>Optimisation du code (moins d’objets, attente passive)</w:t>
+            </w:r>
+          </w:p>
+          <w:p>
+            <w:r>
+              <w:tab/>
+              <w:t>Ajout des commentaires</w:t>
+            </w:r>
+          </w:p>
+        </w:tc>
+      </w:tr>
+      <w:tr>
+        <w:tc>
+          <w:tcPr>
+            <w:tcW w:w="2269" w:type="dxa"/>
+            <w:vMerge/>
+          </w:tcPr>
+          <w:p/>
+        </w:tc>
+        <w:tc>
+          <w:tcPr>
+            <w:tcW w:w="1984" w:type="dxa"/>
+          </w:tcPr>
+          <w:p>
+            <w:r>
+              <w:t>Mélodie</w:t>
+            </w:r>
+          </w:p>
+        </w:tc>
+        <w:tc>
+          <w:tcPr>
+            <w:tcW w:w="6804" w:type="dxa"/>
+          </w:tcPr>
+          <w:p>
+            <w:r>
+              <w:t>PHP terminé :</w:t>
+            </w:r>
+          </w:p>
+          <w:p>
+            <w:r>
+              <w:tab/>
+            </w:r>
+            <w:r>
+              <w:t xml:space="preserve">Corrections des modèles VIPDAO et </w:t>
+            </w:r>
+            <w:proofErr w:type="spellStart"/>
+            <w:r>
+              <w:t>ImageDAO</w:t>
+            </w:r>
+            <w:proofErr w:type="spellEnd"/>
+          </w:p>
+          <w:p>
+            <w:r>
+              <w:tab/>
+            </w:r>
+            <w:r>
+              <w:t>Affichage</w:t>
+            </w:r>
+            <w:r>
+              <w:t xml:space="preserve"> </w:t>
+            </w:r>
+            <w:r>
+              <w:t>/</w:t>
+            </w:r>
+            <w:r>
+              <w:t xml:space="preserve"> </w:t>
+            </w:r>
+            <w:r>
+              <w:t>Ajout</w:t>
+            </w:r>
+            <w:r>
+              <w:t xml:space="preserve"> </w:t>
+            </w:r>
+            <w:r>
+              <w:t>/</w:t>
+            </w:r>
+            <w:r>
+              <w:t xml:space="preserve"> </w:t>
+            </w:r>
+            <w:r>
+              <w:t>Modification</w:t>
+            </w:r>
+            <w:r>
+              <w:t xml:space="preserve"> </w:t>
+            </w:r>
+            <w:r>
+              <w:t>/</w:t>
+            </w:r>
+            <w:r>
+              <w:t xml:space="preserve"> </w:t>
+            </w:r>
+            <w:r>
+              <w:t>Suppression VIP</w:t>
+            </w:r>
+          </w:p>
+          <w:p>
+            <w:r>
+              <w:tab/>
+            </w:r>
+            <w:r>
+              <w:t>Améliorations du responsive design et du graphisme</w:t>
+            </w:r>
+          </w:p>
+        </w:tc>
+      </w:tr>
+    </w:tbl>
+    <w:p/>
+    <w:p>
+      <w:pPr>
+        <w:rPr>
+          <w:rFonts w:asciiTheme="majorHAnsi" w:eastAsiaTheme="majorEastAsia" w:hAnsiTheme="majorHAnsi" w:cstheme="majorBidi"/>
+          <w:color w:val="C77C0E" w:themeColor="accent1" w:themeShade="BF"/>
+          <w:sz w:val="26"/>
+          <w:szCs w:val="26"/>
+          <w:lang w:val="en-US"/>
+        </w:rPr>
+      </w:pPr>
+      <w:bookmarkStart w:id="12" w:name="_Toc535851897"/>
+      <w:r>
         <w:rPr>
           <w:lang w:val="en-US"/>
         </w:rPr>
-      </w:pPr>
-      <w:bookmarkStart w:id="2" w:name="_Toc535851887"/>
-      <w:r>
-        <w:t>État d’avancement</w:t>
-      </w:r>
-      <w:bookmarkEnd w:id="2"/>
+        <w:br w:type="page"/>
+      </w:r>
+    </w:p>
+    <w:p>
+      <w:pPr>
+        <w:pStyle w:val="Titre2"/>
+      </w:pPr>
+      <w:r>
+        <w:t>Bilan personnel</w:t>
+      </w:r>
+      <w:bookmarkEnd w:id="12"/>
+      <w:r>
+        <w:t xml:space="preserve"> : Julien</w:t>
+      </w:r>
     </w:p>
     <w:p/>
-    <w:p>
-      <w:pPr>
-        <w:pStyle w:val="Paragraphedeliste"/>
-        <w:ind w:left="432"/>
-      </w:pPr>
-      <w:proofErr w:type="spellStart"/>
-      <w:r>
-        <w:t>Blabla</w:t>
-      </w:r>
-      <w:proofErr w:type="spellEnd"/>
-    </w:p>
+    <w:p/>
+    <w:p/>
     <w:p>
       <w:pPr>
         <w:pStyle w:val="Titre2"/>
       </w:pPr>
-    </w:p>
-    <w:p>
-      <w:pPr>
-        <w:pStyle w:val="Titre2"/>
-      </w:pPr>
-      <w:bookmarkStart w:id="3" w:name="_Toc535851888"/>
-      <w:r>
-        <w:t>Description de l’architecture</w:t>
-      </w:r>
-      <w:bookmarkEnd w:id="3"/>
+      <w:r>
+        <w:t xml:space="preserve">Bilan personnel : </w:t>
+      </w:r>
+      <w:r>
+        <w:t>Mélodie</w:t>
+      </w:r>
     </w:p>
     <w:p/>
-    <w:p>
-      <w:pPr>
-        <w:pStyle w:val="Paragraphedeliste"/>
-        <w:ind w:left="432"/>
-      </w:pPr>
-      <w:proofErr w:type="spellStart"/>
-      <w:r>
-        <w:t>Blabla</w:t>
-      </w:r>
-      <w:proofErr w:type="spellEnd"/>
-    </w:p>
-    <w:p>
-      <w:pPr>
-        <w:pStyle w:val="Titre2"/>
-      </w:pPr>
-    </w:p>
-    <w:p>
-      <w:pPr>
-        <w:pStyle w:val="Titre2"/>
-      </w:pPr>
-      <w:bookmarkStart w:id="4" w:name="_Toc535851889"/>
-      <w:r>
-        <w:t>Retour à l’analyse</w:t>
-      </w:r>
-      <w:bookmarkEnd w:id="4"/>
-    </w:p>
     <w:p/>
-    <w:p>
-      <w:pPr>
-        <w:pStyle w:val="Paragraphedeliste"/>
-        <w:ind w:left="432"/>
-      </w:pPr>
-      <w:proofErr w:type="spellStart"/>
-      <w:r>
-        <w:t>Blabla</w:t>
-      </w:r>
-      <w:proofErr w:type="spellEnd"/>
-    </w:p>
-    <w:p>
-      <w:pPr>
-        <w:pStyle w:val="Titre2"/>
-      </w:pPr>
-    </w:p>
-    <w:p>
-      <w:pPr>
-        <w:pStyle w:val="Titre2"/>
-      </w:pPr>
-      <w:bookmarkStart w:id="5" w:name="_Toc535851890"/>
-      <w:r>
-        <w:t>Points d’amélioration / extensions</w:t>
-      </w:r>
-      <w:bookmarkEnd w:id="5"/>
-    </w:p>
-    <w:p/>
-    <w:p>
-      <w:pPr>
-        <w:pStyle w:val="Paragraphedeliste"/>
-        <w:ind w:left="432"/>
-      </w:pPr>
-      <w:proofErr w:type="spellStart"/>
-      <w:r>
-        <w:t>Blabla</w:t>
-      </w:r>
-      <w:proofErr w:type="spellEnd"/>
-    </w:p>
-    <w:p>
-      <w:pPr>
-        <w:pStyle w:val="Titre2"/>
-      </w:pPr>
-    </w:p>
-    <w:p>
-      <w:pPr>
-        <w:pStyle w:val="Titre2"/>
-      </w:pPr>
-      <w:bookmarkStart w:id="6" w:name="_Toc535851891"/>
-      <w:r>
-        <w:t>R</w:t>
-      </w:r>
-      <w:r>
-        <w:t>étro-conception (optionnel)</w:t>
-      </w:r>
-      <w:bookmarkEnd w:id="6"/>
-    </w:p>
-    <w:p/>
-    <w:p>
-      <w:pPr>
-        <w:pStyle w:val="Paragraphedeliste"/>
-        <w:ind w:left="432"/>
-      </w:pPr>
-      <w:proofErr w:type="spellStart"/>
-      <w:r>
-        <w:t>Blabla</w:t>
-      </w:r>
-      <w:proofErr w:type="spellEnd"/>
-    </w:p>
-    <w:p>
-      <w:pPr>
-        <w:rPr>
-          <w:rFonts w:asciiTheme="majorHAnsi" w:eastAsiaTheme="majorEastAsia" w:hAnsiTheme="majorHAnsi" w:cstheme="majorBidi"/>
-          <w:color w:val="C77C0E" w:themeColor="accent1" w:themeShade="BF"/>
-          <w:sz w:val="32"/>
-          <w:szCs w:val="32"/>
-        </w:rPr>
-      </w:pPr>
-      <w:r>
-        <w:br w:type="page"/>
-      </w:r>
-    </w:p>
-    <w:p>
-      <w:pPr>
-        <w:pStyle w:val="Titre1"/>
-      </w:pPr>
-      <w:bookmarkStart w:id="7" w:name="_Toc535851892"/>
-      <w:r>
-        <w:lastRenderedPageBreak/>
-        <w:t xml:space="preserve">Volet </w:t>
-      </w:r>
-      <w:r>
-        <w:t>Gestion du projet</w:t>
-      </w:r>
-      <w:bookmarkEnd w:id="7"/>
-    </w:p>
-    <w:p>
-      <w:pPr>
-        <w:pStyle w:val="Titre2"/>
-      </w:pPr>
-      <w:bookmarkStart w:id="8" w:name="_Toc535851893"/>
-      <w:r>
-        <w:t>Plannings des tâches</w:t>
-      </w:r>
-      <w:bookmarkEnd w:id="8"/>
-    </w:p>
-    <w:p/>
-    <w:p>
-      <w:pPr>
-        <w:pStyle w:val="Paragraphedeliste"/>
-        <w:ind w:left="432"/>
-      </w:pPr>
-      <w:proofErr w:type="spellStart"/>
-      <w:r>
-        <w:t>Blabla</w:t>
-      </w:r>
-      <w:proofErr w:type="spellEnd"/>
-    </w:p>
-    <w:p>
-      <w:pPr>
-        <w:pStyle w:val="Titre2"/>
-      </w:pPr>
-    </w:p>
-    <w:p>
-      <w:pPr>
-        <w:pStyle w:val="Titre2"/>
-      </w:pPr>
-      <w:bookmarkStart w:id="9" w:name="_Toc535851894"/>
-      <w:r>
-        <w:t>Partage des tâches (peut être donné dans le planning réel)</w:t>
-      </w:r>
-      <w:bookmarkEnd w:id="9"/>
-    </w:p>
-    <w:p/>
-    <w:p>
-      <w:pPr>
-        <w:pStyle w:val="Paragraphedeliste"/>
-        <w:ind w:left="432"/>
-      </w:pPr>
-      <w:proofErr w:type="spellStart"/>
-      <w:r>
-        <w:t>Blabla</w:t>
-      </w:r>
-      <w:proofErr w:type="spellEnd"/>
-    </w:p>
-    <w:p>
-      <w:pPr>
-        <w:pStyle w:val="Titre2"/>
-      </w:pPr>
-    </w:p>
-    <w:p>
-      <w:pPr>
-        <w:pStyle w:val="Titre2"/>
-      </w:pPr>
-      <w:bookmarkStart w:id="10" w:name="_Toc535851895"/>
-      <w:r>
-        <w:t>Point GIT</w:t>
-      </w:r>
-      <w:bookmarkEnd w:id="10"/>
-    </w:p>
-    <w:p/>
-    <w:p>
-      <w:pPr>
-        <w:pStyle w:val="Paragraphedeliste"/>
-        <w:ind w:left="432"/>
-      </w:pPr>
-      <w:proofErr w:type="spellStart"/>
-      <w:r>
-        <w:t>Blabla</w:t>
-      </w:r>
-      <w:proofErr w:type="spellEnd"/>
-    </w:p>
-    <w:p>
-      <w:pPr>
-        <w:pStyle w:val="Titre2"/>
-      </w:pPr>
-    </w:p>
-    <w:p>
-      <w:pPr>
-        <w:pStyle w:val="Titre2"/>
-      </w:pPr>
-      <w:bookmarkStart w:id="11" w:name="_Toc535851896"/>
-      <w:r>
-        <w:t>Méthode de test</w:t>
-      </w:r>
-      <w:bookmarkEnd w:id="11"/>
-    </w:p>
-    <w:p/>
-    <w:p>
-      <w:pPr>
-        <w:pStyle w:val="Paragraphedeliste"/>
-        <w:ind w:left="432"/>
-      </w:pPr>
-      <w:proofErr w:type="spellStart"/>
-      <w:r>
-        <w:t>Blabla</w:t>
-      </w:r>
-      <w:proofErr w:type="spellEnd"/>
-    </w:p>
-    <w:p>
-      <w:pPr>
-        <w:pStyle w:val="Titre2"/>
-        <w:rPr>
-          <w:lang w:val="en-US"/>
-        </w:rPr>
-      </w:pPr>
-    </w:p>
-    <w:p>
-      <w:pPr>
-        <w:pStyle w:val="Titre2"/>
-        <w:rPr>
-          <w:lang w:val="en-US"/>
-        </w:rPr>
-      </w:pPr>
-      <w:bookmarkStart w:id="12" w:name="_Toc535851897"/>
-      <w:proofErr w:type="spellStart"/>
-      <w:r>
-        <w:rPr>
-          <w:lang w:val="en-US"/>
-        </w:rPr>
-        <w:t>Bilan</w:t>
-      </w:r>
-      <w:proofErr w:type="spellEnd"/>
-      <w:r>
-        <w:rPr>
-          <w:lang w:val="en-US"/>
-        </w:rPr>
-        <w:t xml:space="preserve"> personnel</w:t>
-      </w:r>
-      <w:bookmarkEnd w:id="12"/>
-    </w:p>
-    <w:p/>
-    <w:p>
-      <w:pPr>
-        <w:pStyle w:val="Paragraphedeliste"/>
-        <w:ind w:left="432"/>
-      </w:pPr>
-      <w:proofErr w:type="spellStart"/>
-      <w:r>
-        <w:t>Blabla</w:t>
-      </w:r>
-      <w:proofErr w:type="spellEnd"/>
-    </w:p>
-    <w:p>
-      <w:pPr>
-        <w:pStyle w:val="Paragraphedeliste"/>
-        <w:ind w:left="432"/>
-      </w:pPr>
-    </w:p>
     <w:sectPr>
       <w:footerReference w:type="default" r:id="rId10"/>
       <w:type w:val="continuous"/>
@@ -1539,7 +2489,7 @@
           <w:rPr>
             <w:noProof/>
           </w:rPr>
-          <w:t>2</w:t>
+          <w:t>6</w:t>
         </w:r>
         <w:r>
           <w:fldChar w:fldCharType="end"/>
@@ -2802,6 +3752,25 @@
       <w:contextualSpacing/>
     </w:pPr>
   </w:style>
+  <w:style w:type="table" w:styleId="Grilledutableau">
+    <w:name w:val="Table Grid"/>
+    <w:basedOn w:val="TableauNormal"/>
+    <w:uiPriority w:val="39"/>
+    <w:rsid w:val="000B37FF"/>
+    <w:pPr>
+      <w:spacing w:after="0" w:line="240" w:lineRule="auto"/>
+    </w:pPr>
+    <w:tblPr>
+      <w:tblBorders>
+        <w:top w:val="single" w:sz="4" w:space="0" w:color="auto"/>
+        <w:left w:val="single" w:sz="4" w:space="0" w:color="auto"/>
+        <w:bottom w:val="single" w:sz="4" w:space="0" w:color="auto"/>
+        <w:right w:val="single" w:sz="4" w:space="0" w:color="auto"/>
+        <w:insideH w:val="single" w:sz="4" w:space="0" w:color="auto"/>
+        <w:insideV w:val="single" w:sz="4" w:space="0" w:color="auto"/>
+      </w:tblBorders>
+    </w:tblPr>
+  </w:style>
 </w:styles>
 </file>
 
@@ -3806,7 +4775,7 @@
 </file>
 
 <file path=customXml/itemProps2.xml><?xml version="1.0" encoding="utf-8"?>
-<ds:datastoreItem xmlns:ds="http://schemas.openxmlformats.org/officeDocument/2006/customXml" ds:itemID="{31933211-3ACA-466E-9A57-2FD236C56EAB}">
+<ds:datastoreItem xmlns:ds="http://schemas.openxmlformats.org/officeDocument/2006/customXml" ds:itemID="{CBC40AD3-15F7-440B-98B4-AFEB09AAABE0}">
   <ds:schemaRefs>
     <ds:schemaRef ds:uri="http://schemas.openxmlformats.org/officeDocument/2006/bibliography"/>
   </ds:schemaRefs>

</xml_diff>